<commit_message>
Added class notes js and html file, practice js and html file, finished elevator pitch assignment
</commit_message>
<xml_diff>
--- a/week-3/JS-Week3_Elevator-Pitch_CS2.docx
+++ b/week-3/JS-Week3_Elevator-Pitch_CS2.docx
@@ -234,25 +234,7 @@
     </w:p>
     <w:p>
       <w:r>
-        <w:t xml:space="preserve">Some Tips on what to say in no order. Whatever order you pick, you want to ultimately tie it back into the job and company you are applying for. You want to leave the person interviewing with the impression </w:t>
-      </w:r>
-      <w:r>
-        <w:t>of</w:t>
-      </w:r>
-      <w:r>
-        <w:t xml:space="preserve"> </w:t>
-      </w:r>
-      <w:r>
-        <w:t>“</w:t>
-      </w:r>
-      <w:r>
-        <w:t>this is why you are sitting here talking to me about this opportunity.</w:t>
-      </w:r>
-      <w:r>
-        <w:t>”</w:t>
-      </w:r>
-      <w:r>
-        <w:t xml:space="preserve"> </w:t>
+        <w:t xml:space="preserve">Some Tips on what to say in no order. Whatever order you pick, you want to ultimately tie it back into the job and company you are applying for. You want to leave the person interviewing with the impression of “this is why you are sitting here talking to me about this opportunity.” </w:t>
       </w:r>
     </w:p>
     <w:p>
@@ -415,15 +397,27 @@
         </w:rPr>
         <w:t xml:space="preserve">Practice out loud. Record your pitch and upload it to the internet. You can use whichever tool you’d like to upload (Facebook, YouTube, </w:t>
       </w:r>
-      <w:proofErr w:type="spellStart"/>
       <w:r>
         <w:rPr>
           <w:bCs/>
           <w:szCs w:val="24"/>
         </w:rPr>
-        <w:t>DrobBox</w:t>
-      </w:r>
-      <w:proofErr w:type="spellEnd"/>
+        <w:t>Dro</w:t>
+      </w:r>
+      <w:r>
+        <w:rPr>
+          <w:bCs/>
+          <w:szCs w:val="24"/>
+        </w:rPr>
+        <w:t>p</w:t>
+      </w:r>
+      <w:r>
+        <w:rPr>
+          <w:bCs/>
+          <w:szCs w:val="24"/>
+        </w:rPr>
+        <w:t>box</w:t>
+      </w:r>
       <w:r>
         <w:rPr>
           <w:bCs/>
@@ -450,10 +444,55 @@
     <w:p>
       <w:pPr>
         <w:rPr>
-          <w:b/>
+          <w:bCs/>
           <w:szCs w:val="24"/>
         </w:rPr>
       </w:pPr>
+      <w:hyperlink r:id="rId7" w:history="1">
+        <w:r>
+          <w:rPr>
+            <w:rStyle w:val="Hyperlink"/>
+            <w:bCs/>
+            <w:szCs w:val="24"/>
+          </w:rPr>
+          <w:t>https://youtu.be/13HPLrsGppc</w:t>
+        </w:r>
+      </w:hyperlink>
+    </w:p>
+    <w:p>
+      <w:pPr>
+        <w:rPr>
+          <w:bCs/>
+          <w:szCs w:val="24"/>
+        </w:rPr>
+      </w:pPr>
+      <w:r>
+        <w:rPr>
+          <w:bCs/>
+          <w:szCs w:val="24"/>
+        </w:rPr>
+        <w:t xml:space="preserve">This is my elevator pitch from the Back End bootcamp, Oct 2020. I’m employed now </w:t>
+      </w:r>
+      <w:r>
+        <w:rPr>
+          <mc:AlternateContent>
+            <mc:Choice Requires="w16se"/>
+            <mc:Fallback>
+              <w:rFonts w:ascii="Segoe UI Emoji" w:eastAsia="Segoe UI Emoji" w:hAnsi="Segoe UI Emoji" w:cs="Segoe UI Emoji"/>
+            </mc:Fallback>
+          </mc:AlternateContent>
+          <w:bCs/>
+          <w:szCs w:val="24"/>
+        </w:rPr>
+        <mc:AlternateContent>
+          <mc:Choice Requires="w16se">
+            <w16se:symEx w16se:font="Segoe UI Emoji" w16se:char="1F60A"/>
+          </mc:Choice>
+          <mc:Fallback>
+            <w:t>😊</w:t>
+          </mc:Fallback>
+        </mc:AlternateContent>
+      </w:r>
     </w:p>
     <w:p>
       <w:pPr>
@@ -472,12 +511,12 @@
       </w:pPr>
     </w:p>
     <w:sectPr>
-      <w:headerReference w:type="even" r:id="rId7"/>
-      <w:headerReference w:type="default" r:id="rId8"/>
-      <w:footerReference w:type="even" r:id="rId9"/>
-      <w:footerReference w:type="default" r:id="rId10"/>
-      <w:headerReference w:type="first" r:id="rId11"/>
-      <w:footerReference w:type="first" r:id="rId12"/>
+      <w:headerReference w:type="even" r:id="rId8"/>
+      <w:headerReference w:type="default" r:id="rId9"/>
+      <w:footerReference w:type="even" r:id="rId10"/>
+      <w:footerReference w:type="default" r:id="rId11"/>
+      <w:headerReference w:type="first" r:id="rId12"/>
+      <w:footerReference w:type="first" r:id="rId13"/>
       <w:pgSz w:w="12240" w:h="15840"/>
       <w:pgMar w:top="1440" w:right="1440" w:bottom="1440" w:left="1440" w:header="720" w:footer="720" w:gutter="0"/>
       <w:cols w:space="720"/>

</xml_diff>